<commit_message>
Finished the write up for the game
</commit_message>
<xml_diff>
--- a/game_writeup.docx
+++ b/game_writeup.docx
@@ -19,13 +19,11 @@
       </w:r>
     </w:p>
     <w:p>
-      <w:proofErr w:type="spellStart"/>
-      <w:r>
-        <w:t>RealmRPG</w:t>
-      </w:r>
-      <w:proofErr w:type="spellEnd"/>
-      <w:r>
-        <w:t xml:space="preserve"> is a fantasy based RPG set in the caves and dungeons found in the </w:t>
+      <w:pPr>
+        <w:ind w:firstLine="720"/>
+      </w:pPr>
+      <w:r>
+        <w:t xml:space="preserve">RealmRPG is a fantasy based RPG set in the caves and dungeons found in the </w:t>
       </w:r>
       <w:r>
         <w:t>under dark (</w:t>
@@ -57,6 +55,9 @@
       </w:r>
     </w:p>
     <w:p>
+      <w:pPr>
+        <w:ind w:firstLine="720"/>
+      </w:pPr>
       <w:r>
         <w:t xml:space="preserve">The game itself will be tile based with tiles size 32:32 pixels and the view port will be 800:600 pixels. The graphics style of the game will be entirely pixel art for the characters, items, tiles, and icons. Backgrounds will consist of pixel art, just at a larger scale than the other objects. </w:t>
       </w:r>
@@ -245,6 +246,270 @@
       </w:r>
       <w:r>
         <w:t xml:space="preserve">through either collisions or hot key presses. </w:t>
+      </w:r>
+      <w:r>
+        <w:t xml:space="preserve">There are no special functions that are </w:t>
+      </w:r>
+      <w:r>
+        <w:t>a part</w:t>
+      </w:r>
+      <w:r>
+        <w:t xml:space="preserve"> of the local game state only the 4 required functions of all states, </w:t>
+      </w:r>
+      <w:proofErr w:type="spellStart"/>
+      <w:r>
+        <w:t>onEnter</w:t>
+      </w:r>
+      <w:proofErr w:type="spellEnd"/>
+      <w:r>
+        <w:t xml:space="preserve">, </w:t>
+      </w:r>
+      <w:proofErr w:type="spellStart"/>
+      <w:r>
+        <w:t>onExit</w:t>
+      </w:r>
+      <w:proofErr w:type="spellEnd"/>
+      <w:r>
+        <w:t>, update, and draw.</w:t>
+      </w:r>
+    </w:p>
+    <w:p>
+      <w:pPr>
+        <w:rPr>
+          <w:b/>
+          <w:sz w:val="24"/>
+        </w:rPr>
+      </w:pPr>
+      <w:r>
+        <w:rPr>
+          <w:b/>
+          <w:sz w:val="24"/>
+        </w:rPr>
+        <w:t>Dialogue State</w:t>
+      </w:r>
+    </w:p>
+    <w:p>
+      <w:r>
+        <w:tab/>
+        <w:t xml:space="preserve">The dialogue state is used to progress the story through the communication between the player and the NPC’s. This state will contain the map information as well as the player location and NPC’s/object locations. It will then “pause” all movement on the map and create a custom dialogue box at the bottom of the screen. The player will then be able to click the dialogue box to move on to the next set of text and or pop the dialogue state off of the stack if they reach the end of the current dialogue. </w:t>
+      </w:r>
+    </w:p>
+    <w:p>
+      <w:pPr>
+        <w:rPr>
+          <w:b/>
+          <w:sz w:val="24"/>
+        </w:rPr>
+      </w:pPr>
+      <w:r>
+        <w:rPr>
+          <w:b/>
+          <w:sz w:val="24"/>
+        </w:rPr>
+        <w:t>Inventory State</w:t>
+      </w:r>
+    </w:p>
+    <w:p>
+      <w:r>
+        <w:rPr>
+          <w:b/>
+          <w:sz w:val="24"/>
+        </w:rPr>
+        <w:tab/>
+      </w:r>
+      <w:r>
+        <w:t xml:space="preserve">The inventory state will be pushed onto the stack when the “I” key is pressed on the keyboard while in the local game state. This state will keep track of all of the player’s current items, unless they are equipped, and display them to the player. Once the player clicks on one of the displayed items, he will be given the options to either drop the item, thus destroying it, or if able, to equipped the item. The inventory state will also display the cost of each item in gold. The inventory state will have an </w:t>
+      </w:r>
+      <w:proofErr w:type="spellStart"/>
+      <w:r>
+        <w:t>inventoryUpdate</w:t>
+      </w:r>
+      <w:proofErr w:type="spellEnd"/>
+      <w:r>
+        <w:t xml:space="preserve"> function that will </w:t>
+      </w:r>
+      <w:r>
+        <w:t>make sure the current inventory being shown is the most up to date and will dynamically change the locations of the items when needed. When done viewing the inventory the player will then be able to click a return button that will then pop the inventory state off of the stack and return the player to the local game state.</w:t>
+      </w:r>
+    </w:p>
+    <w:p>
+      <w:pPr>
+        <w:rPr>
+          <w:b/>
+          <w:sz w:val="24"/>
+        </w:rPr>
+      </w:pPr>
+      <w:r>
+        <w:rPr>
+          <w:b/>
+          <w:sz w:val="24"/>
+        </w:rPr>
+        <w:t>Stats State</w:t>
+      </w:r>
+    </w:p>
+    <w:p>
+      <w:r>
+        <w:rPr>
+          <w:b/>
+          <w:sz w:val="24"/>
+        </w:rPr>
+        <w:tab/>
+      </w:r>
+      <w:r>
+        <w:t xml:space="preserve">Similarly to the inventory state, the stats state will be pushed onto the stack when the “k” key is pressed on the keyboard while in the local game state. This state will keep track of the player’s current stats, strength, defense, agility, health, mana, and experience. This state will also show the player’s current equipped weapon and armor and when these items are pressed, the player will be presented with the items attack/defense statistics and the option to </w:t>
+      </w:r>
+      <w:proofErr w:type="spellStart"/>
+      <w:r>
+        <w:t>unequip</w:t>
+      </w:r>
+      <w:proofErr w:type="spellEnd"/>
+      <w:r>
+        <w:t xml:space="preserve"> said item.</w:t>
+      </w:r>
+      <w:r>
+        <w:t xml:space="preserve"> The stats state will also double as the “logout” menu where there will be two buttons at the bottom of the page. One button will give the player the ability to save their current progress and the other button will allow the player to logout of the game and return to the main menu state. </w:t>
+      </w:r>
+    </w:p>
+    <w:p>
+      <w:pPr>
+        <w:rPr>
+          <w:b/>
+          <w:sz w:val="24"/>
+        </w:rPr>
+      </w:pPr>
+      <w:r>
+        <w:rPr>
+          <w:b/>
+          <w:sz w:val="24"/>
+        </w:rPr>
+        <w:t>Map System</w:t>
+      </w:r>
+    </w:p>
+    <w:p>
+      <w:r>
+        <w:rPr>
+          <w:b/>
+          <w:sz w:val="24"/>
+        </w:rPr>
+        <w:tab/>
+      </w:r>
+      <w:r>
+        <w:t xml:space="preserve">The map system will have two options, either read in a single array of integers and convert those integers to their corresponding tile images, or read in multiple arrays of a “layered” map and draw each tile on top of each other starting from the first array and moving to the last array. The layered approach will allow me to separate the game tiles, game objects, and collision items in a more organized manner as I can set them up separately but still draw them as if they were the same array. The map system will have a </w:t>
+      </w:r>
+      <w:proofErr w:type="spellStart"/>
+      <w:r>
+        <w:t>generateMap</w:t>
+      </w:r>
+      <w:proofErr w:type="spellEnd"/>
+      <w:r>
+        <w:t xml:space="preserve"> function along with a </w:t>
+      </w:r>
+      <w:proofErr w:type="spellStart"/>
+      <w:r>
+        <w:t>changeMap</w:t>
+      </w:r>
+      <w:proofErr w:type="spellEnd"/>
+      <w:r>
+        <w:t xml:space="preserve"> function.</w:t>
+      </w:r>
+    </w:p>
+    <w:p>
+      <w:pPr>
+        <w:rPr>
+          <w:b/>
+          <w:sz w:val="24"/>
+        </w:rPr>
+      </w:pPr>
+      <w:r>
+        <w:rPr>
+          <w:b/>
+          <w:sz w:val="24"/>
+        </w:rPr>
+        <w:lastRenderedPageBreak/>
+        <w:t>Battle State</w:t>
+      </w:r>
+    </w:p>
+    <w:p>
+      <w:r>
+        <w:rPr>
+          <w:b/>
+          <w:sz w:val="24"/>
+        </w:rPr>
+        <w:tab/>
+      </w:r>
+      <w:r>
+        <w:t>The battle state will be pushed onto the stack every time the player encounters an unfriendly NPC during their adventures through the under</w:t>
+      </w:r>
+      <w:r>
+        <w:t xml:space="preserve"> </w:t>
+      </w:r>
+      <w:r>
+        <w:t>dark. The battle state will contain its own State Stack that will keep track of the entire battle. The battle stack state will have 3 sub states just like the main state stack has 6. Battle Tick State, Battle Action State, and Loot State.</w:t>
+      </w:r>
+    </w:p>
+    <w:p>
+      <w:r>
+        <w:tab/>
+        <w:t xml:space="preserve">The battle tick state will be running most of the battle. This state keeps track of </w:t>
+      </w:r>
+      <w:r>
+        <w:t>whose</w:t>
+      </w:r>
+      <w:r>
+        <w:t xml:space="preserve"> turn it is to choose an action, the player or the enemy. Every time the player or the enemy chooses an action, a new </w:t>
+      </w:r>
+      <w:proofErr w:type="spellStart"/>
+      <w:r>
+        <w:t>PChoice</w:t>
+      </w:r>
+      <w:proofErr w:type="spellEnd"/>
+      <w:r>
+        <w:t xml:space="preserve"> or </w:t>
+      </w:r>
+      <w:proofErr w:type="spellStart"/>
+      <w:r>
+        <w:t>EChoice</w:t>
+      </w:r>
+      <w:proofErr w:type="spellEnd"/>
+      <w:r>
+        <w:t xml:space="preserve"> will be added to an array that will then tell the battle state </w:t>
+      </w:r>
+      <w:r>
+        <w:t>whose</w:t>
+      </w:r>
+      <w:r>
+        <w:t xml:space="preserve"> turn it is. The battle tick will pop the top choice option from the array and this will either prompt the player with 2 action buttons, “spells” or “attack” or prompt the enemy to run through its binary tree until it reaches a leaf. Once an action is chosen the </w:t>
+      </w:r>
+      <w:proofErr w:type="spellStart"/>
+      <w:r>
+        <w:t>PChoice</w:t>
+      </w:r>
+      <w:proofErr w:type="spellEnd"/>
+      <w:r>
+        <w:t>/</w:t>
+      </w:r>
+      <w:proofErr w:type="spellStart"/>
+      <w:r>
+        <w:t>EChoice</w:t>
+      </w:r>
+      <w:proofErr w:type="spellEnd"/>
+      <w:r>
+        <w:t xml:space="preserve"> object will be pushed onto the </w:t>
+      </w:r>
+      <w:r>
+        <w:t xml:space="preserve">Battle Action State and that state will be pushed onto the stack. The action will then be ran, either attacking the opposition or casting a spell. Once the action is completed the Battle Action State will be pushed off the stack and the battle tick state will continue popping off choices from the choice array until one of the </w:t>
+      </w:r>
+      <w:r>
+        <w:t>enemy’s</w:t>
+      </w:r>
+      <w:r>
+        <w:t xml:space="preserve"> health drops to 0. Once the battle is won, if the player is the victor the Loot State will be pushed onto the stack which will then add the </w:t>
+      </w:r>
+      <w:r>
+        <w:t>experience</w:t>
+      </w:r>
+      <w:r>
+        <w:t xml:space="preserve"> and any other loot (weapons, armor, items) to the player object. The Battle State will then be pushed off of the main State Stack and the Local Game State will continue on where the player left off.</w:t>
       </w:r>
       <w:bookmarkStart w:id="0" w:name="_GoBack"/>
       <w:bookmarkEnd w:id="0"/>
@@ -321,14 +586,7 @@
     </w:r>
     <w:r>
       <w:tab/>
-    </w:r>
-    <w:proofErr w:type="spellStart"/>
-    <w:r>
-      <w:t>RealmRPG</w:t>
-    </w:r>
-    <w:proofErr w:type="spellEnd"/>
-    <w:r>
-      <w:t xml:space="preserve"> Details</w:t>
+      <w:t>RealmRPG Details</w:t>
     </w:r>
   </w:p>
 </w:hdr>

</xml_diff>

<commit_message>
Updated the game_writeup and added in the API for the game
</commit_message>
<xml_diff>
--- a/game_writeup.docx
+++ b/game_writeup.docx
@@ -6,6 +6,22 @@
       <w:pPr>
         <w:jc w:val="center"/>
         <w:rPr>
+          <w:b/>
+          <w:sz w:val="32"/>
+        </w:rPr>
+      </w:pPr>
+      <w:r>
+        <w:rPr>
+          <w:b/>
+          <w:sz w:val="32"/>
+        </w:rPr>
+        <w:t>Client Side</w:t>
+      </w:r>
+    </w:p>
+    <w:p>
+      <w:pPr>
+        <w:jc w:val="center"/>
+        <w:rPr>
           <w:sz w:val="24"/>
           <w:u w:val="single"/>
         </w:rPr>
@@ -212,7 +228,11 @@
         <w:t xml:space="preserve"> to grab a form page that will guide the playe</w:t>
       </w:r>
       <w:r>
-        <w:t xml:space="preserve">r through making a new account. Pressing the load game button will also create a new div element that utilizes </w:t>
+        <w:t xml:space="preserve">r through making a new account. Pressing the </w:t>
+      </w:r>
+      <w:r>
+        <w:lastRenderedPageBreak/>
+        <w:t xml:space="preserve">load game button will also create a new div element that utilizes </w:t>
       </w:r>
       <w:proofErr w:type="gramStart"/>
       <w:r>
@@ -235,7 +255,6 @@
           <w:b/>
           <w:sz w:val="24"/>
         </w:rPr>
-        <w:lastRenderedPageBreak/>
         <w:t>Local Game State</w:t>
       </w:r>
     </w:p>
@@ -394,7 +413,11 @@
         <w:tab/>
       </w:r>
       <w:r>
-        <w:t xml:space="preserve">The map system will have two options, either read in a single array of integers and convert those integers to their corresponding tile images, or read in multiple arrays of a “layered” map and draw each tile on top of each other starting from the first array and moving to the last array. The layered approach will allow me to separate the game tiles, game objects, and collision items in a more organized manner as I can set them up separately but still draw them as if they were the same array. The map system will have a </w:t>
+        <w:t xml:space="preserve">The map system will have two options, either read in a single array of integers and convert those integers to their corresponding tile images, or read in multiple arrays of a “layered” map and draw each tile on top of each other starting from the first array and moving to the last array. The layered </w:t>
+      </w:r>
+      <w:r>
+        <w:lastRenderedPageBreak/>
+        <w:t xml:space="preserve">approach will allow me to separate the game tiles, game objects, and collision items in a more organized manner as I can set them up separately but still draw them as if they were the same array. The map system will have a </w:t>
       </w:r>
       <w:proofErr w:type="spellStart"/>
       <w:r>
@@ -425,7 +448,6 @@
           <w:b/>
           <w:sz w:val="24"/>
         </w:rPr>
-        <w:lastRenderedPageBreak/>
         <w:t>Battle State</w:t>
       </w:r>
     </w:p>
@@ -510,6 +532,114 @@
       </w:r>
       <w:r>
         <w:t xml:space="preserve"> and any other loot (weapons, armor, items) to the player object. The Battle State will then be pushed off of the main State Stack and the Local Game State will continue on where the player left off.</w:t>
+      </w:r>
+    </w:p>
+    <w:p>
+      <w:pPr>
+        <w:jc w:val="center"/>
+        <w:rPr>
+          <w:b/>
+          <w:sz w:val="32"/>
+        </w:rPr>
+      </w:pPr>
+      <w:r>
+        <w:rPr>
+          <w:b/>
+          <w:sz w:val="32"/>
+        </w:rPr>
+        <w:t>Server Side</w:t>
+      </w:r>
+    </w:p>
+    <w:p>
+      <w:r>
+        <w:t xml:space="preserve">The main functionality on the server side will be saving and loading games depending on a user log in system. I will be implementing these ideas through the use of JSON, sessions, </w:t>
+      </w:r>
+      <w:proofErr w:type="gramStart"/>
+      <w:r>
+        <w:t>ajax</w:t>
+      </w:r>
+      <w:proofErr w:type="gramEnd"/>
+      <w:r>
+        <w:t xml:space="preserve">, and a database. </w:t>
+      </w:r>
+    </w:p>
+    <w:p>
+      <w:pPr>
+        <w:rPr>
+          <w:b/>
+          <w:sz w:val="24"/>
+        </w:rPr>
+      </w:pPr>
+      <w:r>
+        <w:rPr>
+          <w:b/>
+          <w:sz w:val="24"/>
+        </w:rPr>
+        <w:t>Loading Game</w:t>
+      </w:r>
+    </w:p>
+    <w:p>
+      <w:r>
+        <w:rPr>
+          <w:b/>
+          <w:sz w:val="24"/>
+        </w:rPr>
+        <w:tab/>
+      </w:r>
+      <w:r>
+        <w:t xml:space="preserve">The player will have the option to load a game on the main menu state when they first boot up the game. When the button is clicked an </w:t>
+      </w:r>
+      <w:proofErr w:type="gramStart"/>
+      <w:r>
+        <w:t>ajax</w:t>
+      </w:r>
+      <w:proofErr w:type="gramEnd"/>
+      <w:r>
+        <w:t xml:space="preserve"> function will be called and a new div will be created that will then have a forum added to its children through ajax. The player will then be able to enter their username and password into this forum. The forum will then be posted to a controller which will then use a model specifically modified for the games database. This model will check to see if the username and password combinations are present in the database and if so, will start a session for the player and pass in all the information stored in the database in the form of JSON. </w:t>
+      </w:r>
+      <w:r>
+        <w:t xml:space="preserve">The game will then change the JSON back into readable variables for </w:t>
+      </w:r>
+      <w:proofErr w:type="spellStart"/>
+      <w:r>
+        <w:t>javascript</w:t>
+      </w:r>
+      <w:proofErr w:type="spellEnd"/>
+      <w:r>
+        <w:t>, set the corresponding variables to the newly loaded database variables, and then start the game where the player left off.</w:t>
+      </w:r>
+    </w:p>
+    <w:p>
+      <w:pPr>
+        <w:rPr>
+          <w:b/>
+          <w:sz w:val="24"/>
+        </w:rPr>
+      </w:pPr>
+      <w:r>
+        <w:rPr>
+          <w:b/>
+          <w:sz w:val="24"/>
+        </w:rPr>
+        <w:t>Saving Game</w:t>
+      </w:r>
+    </w:p>
+    <w:p>
+      <w:r>
+        <w:tab/>
+        <w:t xml:space="preserve">The player will have the option to save the game when they are in the stats state. When the save button is pressed, the character will be transferred to JSON, along with the map information. This information will then be sent to a controller using </w:t>
+      </w:r>
+      <w:proofErr w:type="gramStart"/>
+      <w:r>
+        <w:t>ajax</w:t>
+      </w:r>
+      <w:proofErr w:type="gramEnd"/>
+      <w:r>
+        <w:t xml:space="preserve"> and will then replace the values in the database </w:t>
+      </w:r>
+      <w:r>
+        <w:lastRenderedPageBreak/>
+        <w:t>using the model. The game will then continue from the stats state, giving the player the option to quit the game to the main menu or to continue their adventure.</w:t>
       </w:r>
       <w:bookmarkStart w:id="0" w:name="_GoBack"/>
       <w:bookmarkEnd w:id="0"/>

</xml_diff>